<commit_message>
Added region to concept list
</commit_message>
<xml_diff>
--- a/ODA/ODA Ontology Specification.docx
+++ b/ODA/ODA Ontology Specification.docx
@@ -291,7 +291,6 @@
               </w:rPr>
               <w:t>elod:</w:t>
             </w:r>
-            <w:proofErr w:type="spellStart"/>
             <w:r>
               <w:rPr>
                 <w:rFonts w:asciiTheme="minorHAnsi" w:hAnsiTheme="minorHAnsi"/>
@@ -299,7 +298,6 @@
               </w:rPr>
               <w:t>CommittedItem</w:t>
             </w:r>
-            <w:proofErr w:type="spellEnd"/>
           </w:p>
         </w:tc>
       </w:tr>
@@ -424,7 +422,6 @@
                 <w:lang w:val="en-US"/>
               </w:rPr>
             </w:pPr>
-            <w:proofErr w:type="spellStart"/>
             <w:r>
               <w:rPr>
                 <w:rFonts w:asciiTheme="minorHAnsi" w:hAnsiTheme="minorHAnsi"/>
@@ -432,7 +429,6 @@
               </w:rPr>
               <w:t>elod:Transaction</w:t>
             </w:r>
-            <w:proofErr w:type="spellEnd"/>
           </w:p>
         </w:tc>
       </w:tr>
@@ -523,7 +519,6 @@
               <w:jc w:val="center"/>
               <w:rPr>
                 <w:rFonts w:asciiTheme="minorHAnsi" w:hAnsiTheme="minorHAnsi"/>
-                <w:lang w:val="en-GB"/>
               </w:rPr>
             </w:pPr>
             <w:r>
@@ -532,6 +527,26 @@
               </w:rPr>
               <w:t>Country</w:t>
             </w:r>
+          </w:p>
+          <w:p>
+            <w:pPr>
+              <w:widowControl w:val="0"/>
+              <w:spacing w:line="240" w:lineRule="auto"/>
+              <w:jc w:val="center"/>
+              <w:rPr>
+                <w:rFonts w:asciiTheme="minorHAnsi" w:hAnsiTheme="minorHAnsi"/>
+                <w:lang w:val="en-US"/>
+              </w:rPr>
+            </w:pPr>
+            <w:r>
+              <w:rPr>
+                <w:rFonts w:asciiTheme="minorHAnsi" w:hAnsiTheme="minorHAnsi"/>
+                <w:lang w:val="en-US"/>
+              </w:rPr>
+              <w:t>Region</w:t>
+            </w:r>
+            <w:bookmarkStart w:id="0" w:name="_GoBack"/>
+            <w:bookmarkEnd w:id="0"/>
           </w:p>
           <w:p>
             <w:pPr>
@@ -881,7 +896,6 @@
                 <w:lang w:val="en-US"/>
               </w:rPr>
             </w:pPr>
-            <w:proofErr w:type="spellStart"/>
             <w:r>
               <w:rPr>
                 <w:rFonts w:asciiTheme="minorHAnsi" w:hAnsiTheme="minorHAnsi"/>
@@ -889,7 +903,6 @@
               </w:rPr>
               <w:t>foaf:Organization</w:t>
             </w:r>
-            <w:proofErr w:type="spellEnd"/>
           </w:p>
           <w:p>
             <w:pPr>
@@ -901,7 +914,6 @@
                 <w:lang w:val="en-US"/>
               </w:rPr>
             </w:pPr>
-            <w:proofErr w:type="spellStart"/>
             <w:r>
               <w:rPr>
                 <w:rFonts w:asciiTheme="minorHAnsi" w:hAnsiTheme="minorHAnsi"/>
@@ -909,7 +921,6 @@
               </w:rPr>
               <w:t>org:Organization</w:t>
             </w:r>
-            <w:proofErr w:type="spellEnd"/>
           </w:p>
           <w:p>
             <w:pPr>
@@ -921,7 +932,6 @@
                 <w:lang w:val="en-US"/>
               </w:rPr>
             </w:pPr>
-            <w:proofErr w:type="spellStart"/>
             <w:r>
               <w:rPr>
                 <w:rFonts w:asciiTheme="minorHAnsi" w:hAnsiTheme="minorHAnsi"/>
@@ -929,7 +939,6 @@
               </w:rPr>
               <w:t>gr:BusinessEntity</w:t>
             </w:r>
-            <w:proofErr w:type="spellEnd"/>
           </w:p>
           <w:p>
             <w:pPr>
@@ -1152,7 +1161,6 @@
               </w:rPr>
               <w:t>elod:</w:t>
             </w:r>
-            <w:proofErr w:type="spellStart"/>
             <w:r>
               <w:rPr>
                 <w:rFonts w:asciiTheme="minorHAnsi" w:hAnsiTheme="minorHAnsi"/>
@@ -1160,7 +1168,6 @@
               </w:rPr>
               <w:t>AidActivity</w:t>
             </w:r>
-            <w:proofErr w:type="spellEnd"/>
           </w:p>
         </w:tc>
         <w:tc>
@@ -1219,7 +1226,6 @@
                 <w:lang w:val="en-US"/>
               </w:rPr>
             </w:pPr>
-            <w:proofErr w:type="spellStart"/>
             <w:r>
               <w:rPr>
                 <w:rFonts w:asciiTheme="minorHAnsi" w:hAnsiTheme="minorHAnsi"/>
@@ -1227,7 +1233,6 @@
               </w:rPr>
               <w:t>foaf:Organization</w:t>
             </w:r>
-            <w:proofErr w:type="spellEnd"/>
           </w:p>
           <w:p>
             <w:pPr>
@@ -1239,7 +1244,6 @@
                 <w:lang w:val="en-US"/>
               </w:rPr>
             </w:pPr>
-            <w:proofErr w:type="spellStart"/>
             <w:r>
               <w:rPr>
                 <w:rFonts w:asciiTheme="minorHAnsi" w:hAnsiTheme="minorHAnsi"/>
@@ -1247,7 +1251,6 @@
               </w:rPr>
               <w:t>org:Organization</w:t>
             </w:r>
-            <w:proofErr w:type="spellEnd"/>
           </w:p>
           <w:p>
             <w:pPr>
@@ -1259,7 +1262,6 @@
                 <w:lang w:val="en-US"/>
               </w:rPr>
             </w:pPr>
-            <w:proofErr w:type="spellStart"/>
             <w:r>
               <w:rPr>
                 <w:rFonts w:asciiTheme="minorHAnsi" w:hAnsiTheme="minorHAnsi"/>
@@ -1267,7 +1269,6 @@
               </w:rPr>
               <w:t>gr:BusinessEntity</w:t>
             </w:r>
-            <w:proofErr w:type="spellEnd"/>
           </w:p>
           <w:p>
             <w:pPr>
@@ -1311,9 +1312,9 @@
               <w:rPr>
                 <w:rFonts w:asciiTheme="minorHAnsi" w:hAnsiTheme="minorHAnsi"/>
               </w:rPr>
+              <w:lastRenderedPageBreak/>
               <w:t>elod:</w:t>
             </w:r>
-            <w:proofErr w:type="spellStart"/>
             <w:r>
               <w:rPr>
                 <w:rFonts w:asciiTheme="minorHAnsi" w:hAnsiTheme="minorHAnsi"/>
@@ -1321,7 +1322,6 @@
               </w:rPr>
               <w:t>AidActivity</w:t>
             </w:r>
-            <w:proofErr w:type="spellEnd"/>
           </w:p>
         </w:tc>
         <w:tc>
@@ -1372,7 +1372,6 @@
                 <w:lang w:val="en-US"/>
               </w:rPr>
             </w:pPr>
-            <w:proofErr w:type="spellStart"/>
             <w:r>
               <w:rPr>
                 <w:rFonts w:asciiTheme="minorHAnsi" w:hAnsiTheme="minorHAnsi"/>
@@ -1380,7 +1379,6 @@
               </w:rPr>
               <w:t>foaf:Organization</w:t>
             </w:r>
-            <w:proofErr w:type="spellEnd"/>
           </w:p>
           <w:p>
             <w:pPr>
@@ -1392,16 +1390,13 @@
                 <w:lang w:val="en-US"/>
               </w:rPr>
             </w:pPr>
-            <w:proofErr w:type="spellStart"/>
-            <w:r>
-              <w:rPr>
-                <w:rFonts w:asciiTheme="minorHAnsi" w:hAnsiTheme="minorHAnsi"/>
-                <w:lang w:val="en-US"/>
-              </w:rPr>
-              <w:lastRenderedPageBreak/>
+            <w:r>
+              <w:rPr>
+                <w:rFonts w:asciiTheme="minorHAnsi" w:hAnsiTheme="minorHAnsi"/>
+                <w:lang w:val="en-US"/>
+              </w:rPr>
               <w:t>org:Organization</w:t>
             </w:r>
-            <w:proofErr w:type="spellEnd"/>
           </w:p>
           <w:p>
             <w:pPr>
@@ -1413,7 +1408,6 @@
                 <w:lang w:val="en-US"/>
               </w:rPr>
             </w:pPr>
-            <w:proofErr w:type="spellStart"/>
             <w:r>
               <w:rPr>
                 <w:rFonts w:asciiTheme="minorHAnsi" w:hAnsiTheme="minorHAnsi"/>
@@ -1421,7 +1415,6 @@
               </w:rPr>
               <w:t>gr:BusinessEntity</w:t>
             </w:r>
-            <w:proofErr w:type="spellEnd"/>
           </w:p>
           <w:p>
             <w:pPr>
@@ -1465,10 +1458,8 @@
               <w:rPr>
                 <w:rFonts w:asciiTheme="minorHAnsi" w:hAnsiTheme="minorHAnsi"/>
               </w:rPr>
-              <w:lastRenderedPageBreak/>
               <w:t>elod:</w:t>
             </w:r>
-            <w:proofErr w:type="spellStart"/>
             <w:r>
               <w:rPr>
                 <w:rFonts w:asciiTheme="minorHAnsi" w:hAnsiTheme="minorHAnsi"/>
@@ -1476,7 +1467,6 @@
               </w:rPr>
               <w:t>AidActivity</w:t>
             </w:r>
-            <w:proofErr w:type="spellEnd"/>
           </w:p>
         </w:tc>
         <w:tc>
@@ -1563,7 +1553,6 @@
                 <w:lang w:val="en-US"/>
               </w:rPr>
             </w:pPr>
-            <w:proofErr w:type="spellStart"/>
             <w:r>
               <w:rPr>
                 <w:rFonts w:asciiTheme="minorHAnsi" w:hAnsiTheme="minorHAnsi"/>
@@ -1571,7 +1560,6 @@
               </w:rPr>
               <w:t>elod:AidActivity</w:t>
             </w:r>
-            <w:proofErr w:type="spellEnd"/>
           </w:p>
         </w:tc>
         <w:tc>
@@ -1622,7 +1610,6 @@
                 <w:lang w:val="en-US"/>
               </w:rPr>
             </w:pPr>
-            <w:proofErr w:type="spellStart"/>
             <w:r>
               <w:rPr>
                 <w:rFonts w:asciiTheme="minorHAnsi" w:hAnsiTheme="minorHAnsi"/>
@@ -1630,7 +1617,6 @@
               </w:rPr>
               <w:t>skos:Concept</w:t>
             </w:r>
-            <w:proofErr w:type="spellEnd"/>
           </w:p>
         </w:tc>
       </w:tr>
@@ -1661,7 +1647,6 @@
               </w:rPr>
               <w:t>elod:</w:t>
             </w:r>
-            <w:proofErr w:type="spellStart"/>
             <w:r>
               <w:rPr>
                 <w:rFonts w:asciiTheme="minorHAnsi" w:hAnsiTheme="minorHAnsi"/>
@@ -1669,7 +1654,6 @@
               </w:rPr>
               <w:t>AidActivity</w:t>
             </w:r>
-            <w:proofErr w:type="spellEnd"/>
           </w:p>
         </w:tc>
         <w:tc>
@@ -1756,7 +1740,6 @@
               </w:rPr>
               <w:t>elod:</w:t>
             </w:r>
-            <w:proofErr w:type="spellStart"/>
             <w:r>
               <w:rPr>
                 <w:rFonts w:asciiTheme="minorHAnsi" w:hAnsiTheme="minorHAnsi"/>
@@ -1764,7 +1747,6 @@
               </w:rPr>
               <w:t>AidActivity</w:t>
             </w:r>
-            <w:proofErr w:type="spellEnd"/>
           </w:p>
         </w:tc>
         <w:tc>
@@ -1851,7 +1833,6 @@
               </w:rPr>
               <w:t>elod:</w:t>
             </w:r>
-            <w:proofErr w:type="spellStart"/>
             <w:r>
               <w:rPr>
                 <w:rFonts w:asciiTheme="minorHAnsi" w:hAnsiTheme="minorHAnsi"/>
@@ -1859,7 +1840,6 @@
               </w:rPr>
               <w:t>AidActivity</w:t>
             </w:r>
-            <w:proofErr w:type="spellEnd"/>
           </w:p>
         </w:tc>
         <w:tc>
@@ -1946,7 +1926,6 @@
               </w:rPr>
               <w:t>elod:</w:t>
             </w:r>
-            <w:proofErr w:type="spellStart"/>
             <w:r>
               <w:rPr>
                 <w:rFonts w:asciiTheme="minorHAnsi" w:hAnsiTheme="minorHAnsi"/>
@@ -1954,7 +1933,6 @@
               </w:rPr>
               <w:t>AidActivity</w:t>
             </w:r>
-            <w:proofErr w:type="spellEnd"/>
           </w:p>
         </w:tc>
         <w:tc>
@@ -2041,7 +2019,6 @@
               </w:rPr>
               <w:t>elod:</w:t>
             </w:r>
-            <w:proofErr w:type="spellStart"/>
             <w:r>
               <w:rPr>
                 <w:rFonts w:asciiTheme="minorHAnsi" w:hAnsiTheme="minorHAnsi"/>
@@ -2049,7 +2026,6 @@
               </w:rPr>
               <w:t>AidActivity</w:t>
             </w:r>
-            <w:proofErr w:type="spellEnd"/>
           </w:p>
         </w:tc>
         <w:tc>
@@ -2141,7 +2117,6 @@
               </w:rPr>
               <w:t>elod:</w:t>
             </w:r>
-            <w:proofErr w:type="spellStart"/>
             <w:r>
               <w:rPr>
                 <w:rFonts w:asciiTheme="minorHAnsi" w:hAnsiTheme="minorHAnsi"/>
@@ -2149,7 +2124,6 @@
               </w:rPr>
               <w:t>AidActivity</w:t>
             </w:r>
-            <w:proofErr w:type="spellEnd"/>
           </w:p>
         </w:tc>
         <w:tc>
@@ -2255,7 +2229,6 @@
               </w:rPr>
               <w:t>elod:</w:t>
             </w:r>
-            <w:proofErr w:type="spellStart"/>
             <w:r>
               <w:rPr>
                 <w:rFonts w:asciiTheme="minorHAnsi" w:hAnsiTheme="minorHAnsi"/>
@@ -2263,7 +2236,6 @@
               </w:rPr>
               <w:t>CommittedItem</w:t>
             </w:r>
-            <w:proofErr w:type="spellEnd"/>
           </w:p>
           <w:p>
             <w:pPr>
@@ -2481,7 +2453,6 @@
               </w:rPr>
               <w:t>elod:</w:t>
             </w:r>
-            <w:proofErr w:type="spellStart"/>
             <w:r>
               <w:rPr>
                 <w:rFonts w:asciiTheme="minorHAnsi" w:hAnsiTheme="minorHAnsi"/>
@@ -2489,7 +2460,6 @@
               </w:rPr>
               <w:t>AidActivity</w:t>
             </w:r>
-            <w:proofErr w:type="spellEnd"/>
           </w:p>
         </w:tc>
         <w:tc>
@@ -2590,7 +2560,6 @@
                 <w:lang w:val="en-US"/>
               </w:rPr>
             </w:pPr>
-            <w:proofErr w:type="spellStart"/>
             <w:r>
               <w:rPr>
                 <w:rFonts w:asciiTheme="minorHAnsi" w:hAnsiTheme="minorHAnsi"/>
@@ -2598,7 +2567,6 @@
               </w:rPr>
               <w:t>foaf:Organization</w:t>
             </w:r>
-            <w:proofErr w:type="spellEnd"/>
           </w:p>
           <w:p>
             <w:pPr>
@@ -2610,7 +2578,6 @@
                 <w:lang w:val="en-US"/>
               </w:rPr>
             </w:pPr>
-            <w:proofErr w:type="spellStart"/>
             <w:r>
               <w:rPr>
                 <w:rFonts w:asciiTheme="minorHAnsi" w:hAnsiTheme="minorHAnsi"/>
@@ -2618,7 +2585,6 @@
               </w:rPr>
               <w:t>org:Organization</w:t>
             </w:r>
-            <w:proofErr w:type="spellEnd"/>
           </w:p>
           <w:p>
             <w:pPr>
@@ -2630,7 +2596,6 @@
                 <w:lang w:val="en-US"/>
               </w:rPr>
             </w:pPr>
-            <w:proofErr w:type="spellStart"/>
             <w:r>
               <w:rPr>
                 <w:rFonts w:asciiTheme="minorHAnsi" w:hAnsiTheme="minorHAnsi"/>
@@ -2638,7 +2603,6 @@
               </w:rPr>
               <w:t>gr:BusinessEntity</w:t>
             </w:r>
-            <w:proofErr w:type="spellEnd"/>
           </w:p>
           <w:p>
             <w:pPr>
@@ -2750,7 +2714,6 @@
               </w:rPr>
               <w:t>elod:</w:t>
             </w:r>
-            <w:proofErr w:type="spellStart"/>
             <w:r>
               <w:rPr>
                 <w:rFonts w:asciiTheme="minorHAnsi" w:hAnsiTheme="minorHAnsi"/>
@@ -2758,7 +2721,6 @@
               </w:rPr>
               <w:t>AidActivity</w:t>
             </w:r>
-            <w:proofErr w:type="spellEnd"/>
           </w:p>
         </w:tc>
         <w:tc>
@@ -3195,7 +3157,6 @@
           <w:szCs w:val="28"/>
           <w:lang w:val="en-US"/>
         </w:rPr>
-        <w:lastRenderedPageBreak/>
         <w:t>Prefixes</w:t>
       </w:r>
     </w:p>
@@ -3897,7 +3858,6 @@
                 <w:lang w:val="en-US"/>
               </w:rPr>
             </w:pPr>
-            <w:proofErr w:type="spellStart"/>
             <w:r>
               <w:rPr>
                 <w:rFonts w:asciiTheme="minorHAnsi" w:hAnsiTheme="minorHAnsi"/>
@@ -3905,7 +3865,6 @@
               </w:rPr>
               <w:t>xsd:string</w:t>
             </w:r>
-            <w:proofErr w:type="spellEnd"/>
           </w:p>
         </w:tc>
       </w:tr>
@@ -3960,7 +3919,6 @@
                 <w:lang w:val="en-US"/>
               </w:rPr>
             </w:pPr>
-            <w:proofErr w:type="spellStart"/>
             <w:r>
               <w:rPr>
                 <w:rFonts w:asciiTheme="minorHAnsi" w:hAnsiTheme="minorHAnsi"/>
@@ -3968,7 +3926,6 @@
               </w:rPr>
               <w:t>xsd:string</w:t>
             </w:r>
-            <w:proofErr w:type="spellEnd"/>
           </w:p>
         </w:tc>
       </w:tr>
@@ -4654,8 +4611,6 @@
         </w:rPr>
         <w:t>Table 4: Datatype properties</w:t>
       </w:r>
-      <w:bookmarkStart w:id="0" w:name="_GoBack"/>
-      <w:bookmarkEnd w:id="0"/>
     </w:p>
     <w:sectPr>
       <w:pgSz w:w="11906" w:h="16838"/>

</xml_diff>